<commit_message>
Add prisma, model user, método post de User, zod
</commit_message>
<xml_diff>
--- a/doc/Descrição diagrama de classes GUI.S.M.I.docx
+++ b/doc/Descrição diagrama de classes GUI.S.M.I.docx
@@ -1074,6 +1074,15 @@
           <w:lang w:val="en-US"/>
         </w:rPr>
         <w:t xml:space="preserve"> </w:t>
+      </w:r>
+      <w:r>
+        <w:rPr>
+          <w:rFonts w:ascii="Arial" w:hAnsi="Arial" w:cs="Arial"/>
+          <w:sz w:val="26"/>
+          <w:szCs w:val="26"/>
+          <w:lang w:val="en-US"/>
+        </w:rPr>
+        <w:t xml:space="preserve">Name, </w:t>
       </w:r>
       <w:r>
         <w:rPr>

</xml_diff>